<commit_message>
sprint 5 ongoing, pte terminar niveles 2 y 3
</commit_message>
<xml_diff>
--- a/Sprint 5 - Power BI Introducció i indicadors/Tarea S501.docx
+++ b/Sprint 5 - Power BI Introducció i indicadors/Tarea S501.docx
@@ -759,8 +759,8 @@
           <w:noProof/>
         </w:rPr>
         <w:drawing>
-          <wp:inline distT="0" distB="0" distL="0" distR="0" wp14:anchorId="20485500" wp14:editId="07589375">
-            <wp:extent cx="4924068" cy="1189327"/>
+          <wp:inline distT="0" distB="0" distL="0" distR="0" wp14:anchorId="20485500" wp14:editId="60D0CA2C">
+            <wp:extent cx="4219575" cy="1019168"/>
             <wp:effectExtent l="0" t="0" r="0" b="0"/>
             <wp:docPr id="1409933962" name="Picture 1" descr="A green and red numbers&#10;&#10;Description automatically generated"/>
             <wp:cNvGraphicFramePr>
@@ -782,7 +782,7 @@
                   <pic:spPr>
                     <a:xfrm>
                       <a:off x="0" y="0"/>
-                      <a:ext cx="4935687" cy="1192133"/>
+                      <a:ext cx="4253260" cy="1027304"/>
                     </a:xfrm>
                     <a:prstGeom prst="rect">
                       <a:avLst/>
@@ -1105,56 +1105,30 @@
       </w:r>
     </w:p>
     <w:p>
-      <w:r>
+      <w:pPr>
+        <w:rPr>
+          <w:lang w:val="en-GB"/>
+        </w:rPr>
+      </w:pPr>
+      <w:r>
+        <w:rPr>
+          <w:lang w:val="en-GB"/>
+        </w:rPr>
         <w:t xml:space="preserve">avg_trans_2021 = </w:t>
       </w:r>
       <w:proofErr w:type="gramStart"/>
       <w:r>
+        <w:rPr>
+          <w:lang w:val="en-GB"/>
+        </w:rPr>
         <w:t>AVERAGEX(</w:t>
       </w:r>
       <w:proofErr w:type="gramEnd"/>
       <w:r>
-        <w:t>FILTER(</w:t>
-      </w:r>
-      <w:proofErr w:type="spellStart"/>
-      <w:r>
-        <w:t>transactions</w:t>
-      </w:r>
-      <w:proofErr w:type="spellEnd"/>
-      <w:r>
-        <w:t xml:space="preserve">, </w:t>
-      </w:r>
-      <w:proofErr w:type="spellStart"/>
-      <w:r>
-        <w:t>transactions</w:t>
-      </w:r>
-      <w:proofErr w:type="spellEnd"/>
-      <w:r>
-        <w:t>[</w:t>
-      </w:r>
-      <w:proofErr w:type="spellStart"/>
-      <w:r>
-        <w:t>timestamp</w:t>
-      </w:r>
-      <w:proofErr w:type="spellEnd"/>
-      <w:r>
-        <w:t xml:space="preserve">].[Año] = 2021), </w:t>
-      </w:r>
-      <w:proofErr w:type="spellStart"/>
-      <w:r>
-        <w:t>transactions</w:t>
-      </w:r>
-      <w:proofErr w:type="spellEnd"/>
-      <w:r>
-        <w:t>[</w:t>
-      </w:r>
-      <w:proofErr w:type="spellStart"/>
-      <w:r>
-        <w:t>amount</w:t>
-      </w:r>
-      <w:proofErr w:type="spellEnd"/>
-      <w:r>
-        <w:t>]).</w:t>
+        <w:rPr>
+          <w:lang w:val="en-GB"/>
+        </w:rPr>
+        <w:t>FILTER(transactions, transactions[timestamp].[Año] = 2021), transactions[amount]).</w:t>
       </w:r>
     </w:p>
     <w:p>
@@ -1779,10 +1753,13 @@
         <w:jc w:val="center"/>
       </w:pPr>
       <w:r>
+        <w:rPr>
+          <w:noProof/>
+        </w:rPr>
         <w:lastRenderedPageBreak/>
         <w:drawing>
-          <wp:inline distT="0" distB="0" distL="0" distR="0" wp14:anchorId="45BFBC3B" wp14:editId="40FE7D4E">
-            <wp:extent cx="4972050" cy="5474868"/>
+          <wp:inline distT="0" distB="0" distL="0" distR="0" wp14:anchorId="45BFBC3B" wp14:editId="1DB73CC7">
+            <wp:extent cx="4762500" cy="5244126"/>
             <wp:effectExtent l="0" t="0" r="0" b="0"/>
             <wp:docPr id="917501635" name="Picture 1" descr="A screenshot of a computer&#10;&#10;Description automatically generated"/>
             <wp:cNvGraphicFramePr>
@@ -1804,7 +1781,7 @@
                   <pic:spPr>
                     <a:xfrm>
                       <a:off x="0" y="0"/>
-                      <a:ext cx="4974398" cy="5477453"/>
+                      <a:ext cx="4767006" cy="5249087"/>
                     </a:xfrm>
                     <a:prstGeom prst="rect">
                       <a:avLst/>
@@ -1817,7 +1794,56 @@
         </w:drawing>
       </w:r>
     </w:p>
-    <w:p/>
+    <w:p>
+      <w:r>
+        <w:t>Creo que la mejor forma de mostrar este resultado en el informe es mediante una tabla con un icono visual que representa si cada país cumple o no el objetivo:</w:t>
+      </w:r>
+    </w:p>
+    <w:p>
+      <w:pPr>
+        <w:jc w:val="center"/>
+      </w:pPr>
+      <w:r>
+        <w:rPr>
+          <w:noProof/>
+        </w:rPr>
+        <w:drawing>
+          <wp:inline distT="0" distB="0" distL="0" distR="0" wp14:anchorId="24FCFD53" wp14:editId="2683A1E4">
+            <wp:extent cx="1724025" cy="2833336"/>
+            <wp:effectExtent l="0" t="0" r="0" b="5715"/>
+            <wp:docPr id="1383486127" name="Picture 1" descr="A screenshot of a list of countries/regions&#10;&#10;Description automatically generated"/>
+            <wp:cNvGraphicFramePr>
+              <a:graphicFrameLocks xmlns:a="http://schemas.openxmlformats.org/drawingml/2006/main" noChangeAspect="1"/>
+            </wp:cNvGraphicFramePr>
+            <a:graphic xmlns:a="http://schemas.openxmlformats.org/drawingml/2006/main">
+              <a:graphicData uri="http://schemas.openxmlformats.org/drawingml/2006/picture">
+                <pic:pic xmlns:pic="http://schemas.openxmlformats.org/drawingml/2006/picture">
+                  <pic:nvPicPr>
+                    <pic:cNvPr id="1383486127" name="Picture 1" descr="A screenshot of a list of countries/regions&#10;&#10;Description automatically generated"/>
+                    <pic:cNvPicPr/>
+                  </pic:nvPicPr>
+                  <pic:blipFill>
+                    <a:blip r:embed="rId12"/>
+                    <a:stretch>
+                      <a:fillRect/>
+                    </a:stretch>
+                  </pic:blipFill>
+                  <pic:spPr>
+                    <a:xfrm>
+                      <a:off x="0" y="0"/>
+                      <a:ext cx="1728047" cy="2839946"/>
+                    </a:xfrm>
+                    <a:prstGeom prst="rect">
+                      <a:avLst/>
+                    </a:prstGeom>
+                  </pic:spPr>
+                </pic:pic>
+              </a:graphicData>
+            </a:graphic>
+          </wp:inline>
+        </w:drawing>
+      </w:r>
+    </w:p>
     <w:p>
       <w:pPr>
         <w:pStyle w:val="Subtitle"/>
@@ -1826,6 +1852,7 @@
         <w:jc w:val="both"/>
       </w:pPr>
       <w:r>
+        <w:lastRenderedPageBreak/>
         <w:t xml:space="preserve">Ejercicio 6 – </w:t>
       </w:r>
     </w:p>
@@ -2047,7 +2074,109 @@
         <w:t>.</w:t>
       </w:r>
     </w:p>
-    <w:p/>
+    <w:p>
+      <w:r>
+        <w:t>Similar al ejercicio anterior, defino las medidas y creo la tabla en DAX:</w:t>
+      </w:r>
+    </w:p>
+    <w:p>
+      <w:pPr>
+        <w:jc w:val="center"/>
+      </w:pPr>
+      <w:r>
+        <w:rPr>
+          <w:noProof/>
+        </w:rPr>
+        <w:drawing>
+          <wp:inline distT="0" distB="0" distL="0" distR="0" wp14:anchorId="0059418D" wp14:editId="729D74BF">
+            <wp:extent cx="4276725" cy="3924187"/>
+            <wp:effectExtent l="0" t="0" r="0" b="635"/>
+            <wp:docPr id="1857945504" name="Picture 1" descr="A screenshot of a computer&#10;&#10;Description automatically generated"/>
+            <wp:cNvGraphicFramePr>
+              <a:graphicFrameLocks xmlns:a="http://schemas.openxmlformats.org/drawingml/2006/main" noChangeAspect="1"/>
+            </wp:cNvGraphicFramePr>
+            <a:graphic xmlns:a="http://schemas.openxmlformats.org/drawingml/2006/main">
+              <a:graphicData uri="http://schemas.openxmlformats.org/drawingml/2006/picture">
+                <pic:pic xmlns:pic="http://schemas.openxmlformats.org/drawingml/2006/picture">
+                  <pic:nvPicPr>
+                    <pic:cNvPr id="1857945504" name="Picture 1" descr="A screenshot of a computer&#10;&#10;Description automatically generated"/>
+                    <pic:cNvPicPr/>
+                  </pic:nvPicPr>
+                  <pic:blipFill>
+                    <a:blip r:embed="rId13"/>
+                    <a:stretch>
+                      <a:fillRect/>
+                    </a:stretch>
+                  </pic:blipFill>
+                  <pic:spPr>
+                    <a:xfrm>
+                      <a:off x="0" y="0"/>
+                      <a:ext cx="4284618" cy="3931429"/>
+                    </a:xfrm>
+                    <a:prstGeom prst="rect">
+                      <a:avLst/>
+                    </a:prstGeom>
+                  </pic:spPr>
+                </pic:pic>
+              </a:graphicData>
+            </a:graphic>
+          </wp:inline>
+        </w:drawing>
+      </w:r>
+    </w:p>
+    <w:p>
+      <w:pPr>
+        <w:jc w:val="both"/>
+      </w:pPr>
+      <w:r>
+        <w:t>Para presentar los datos en un informe, seleccioné un gráfico de barras con año y mes en el eje horizontal, y el número de transacciones rechazadas en el eje vertical. Marqué en una línea horizontal fija el objetivo máximo de transacciones rechazadas aceptado por la empresa, y señalé en un color diferentes los meses en los que no se cumple este objetivo: abril, mayo y junio de 2021.</w:t>
+      </w:r>
+    </w:p>
+    <w:p>
+      <w:pPr>
+        <w:jc w:val="center"/>
+      </w:pPr>
+      <w:r>
+        <w:rPr>
+          <w:noProof/>
+        </w:rPr>
+        <w:drawing>
+          <wp:inline distT="0" distB="0" distL="0" distR="0" wp14:anchorId="1A5F8055" wp14:editId="678A1936">
+            <wp:extent cx="3819256" cy="2695575"/>
+            <wp:effectExtent l="0" t="0" r="0" b="0"/>
+            <wp:docPr id="1627492586" name="Picture 1" descr="A graph of different colored bars&#10;&#10;Description automatically generated"/>
+            <wp:cNvGraphicFramePr>
+              <a:graphicFrameLocks xmlns:a="http://schemas.openxmlformats.org/drawingml/2006/main" noChangeAspect="1"/>
+            </wp:cNvGraphicFramePr>
+            <a:graphic xmlns:a="http://schemas.openxmlformats.org/drawingml/2006/main">
+              <a:graphicData uri="http://schemas.openxmlformats.org/drawingml/2006/picture">
+                <pic:pic xmlns:pic="http://schemas.openxmlformats.org/drawingml/2006/picture">
+                  <pic:nvPicPr>
+                    <pic:cNvPr id="1627492586" name="Picture 1" descr="A graph of different colored bars&#10;&#10;Description automatically generated"/>
+                    <pic:cNvPicPr/>
+                  </pic:nvPicPr>
+                  <pic:blipFill>
+                    <a:blip r:embed="rId14"/>
+                    <a:stretch>
+                      <a:fillRect/>
+                    </a:stretch>
+                  </pic:blipFill>
+                  <pic:spPr>
+                    <a:xfrm>
+                      <a:off x="0" y="0"/>
+                      <a:ext cx="3832491" cy="2704916"/>
+                    </a:xfrm>
+                    <a:prstGeom prst="rect">
+                      <a:avLst/>
+                    </a:prstGeom>
+                  </pic:spPr>
+                </pic:pic>
+              </a:graphicData>
+            </a:graphic>
+          </wp:inline>
+        </w:drawing>
+      </w:r>
+    </w:p>
     <w:p>
       <w:pPr>
         <w:pStyle w:val="Subtitle"/>
@@ -2056,6 +2185,7 @@
         <w:jc w:val="both"/>
       </w:pPr>
       <w:r>
+        <w:lastRenderedPageBreak/>
         <w:t xml:space="preserve">Ejercicio 7 – </w:t>
       </w:r>
     </w:p>
@@ -2254,7 +2384,109 @@
         <w:t>.</w:t>
       </w:r>
     </w:p>
-    <w:p/>
+    <w:p>
+      <w:pPr>
+        <w:jc w:val="both"/>
+      </w:pPr>
+      <w:r>
+        <w:t>Primero defino las medidas necesarias en DAX y luego creo un gráfico de columnas agrupadas donde marco el objetivo de la empresa y, en diferentes colores marco los meses donde el objetivo sí se cumple (verde) y los meses en los que no (rojo).</w:t>
+      </w:r>
+    </w:p>
+    <w:p>
+      <w:pPr>
+        <w:jc w:val="center"/>
+      </w:pPr>
+      <w:r>
+        <w:rPr>
+          <w:noProof/>
+        </w:rPr>
+        <w:drawing>
+          <wp:inline distT="0" distB="0" distL="0" distR="0" wp14:anchorId="74D23C42" wp14:editId="07E79511">
+            <wp:extent cx="4340225" cy="4214674"/>
+            <wp:effectExtent l="0" t="0" r="3175" b="0"/>
+            <wp:docPr id="884180596" name="Picture 1" descr="A screenshot of a computer&#10;&#10;Description automatically generated"/>
+            <wp:cNvGraphicFramePr>
+              <a:graphicFrameLocks xmlns:a="http://schemas.openxmlformats.org/drawingml/2006/main" noChangeAspect="1"/>
+            </wp:cNvGraphicFramePr>
+            <a:graphic xmlns:a="http://schemas.openxmlformats.org/drawingml/2006/main">
+              <a:graphicData uri="http://schemas.openxmlformats.org/drawingml/2006/picture">
+                <pic:pic xmlns:pic="http://schemas.openxmlformats.org/drawingml/2006/picture">
+                  <pic:nvPicPr>
+                    <pic:cNvPr id="884180596" name="Picture 1" descr="A screenshot of a computer&#10;&#10;Description automatically generated"/>
+                    <pic:cNvPicPr/>
+                  </pic:nvPicPr>
+                  <pic:blipFill>
+                    <a:blip r:embed="rId15"/>
+                    <a:stretch>
+                      <a:fillRect/>
+                    </a:stretch>
+                  </pic:blipFill>
+                  <pic:spPr>
+                    <a:xfrm>
+                      <a:off x="0" y="0"/>
+                      <a:ext cx="4344659" cy="4218980"/>
+                    </a:xfrm>
+                    <a:prstGeom prst="rect">
+                      <a:avLst/>
+                    </a:prstGeom>
+                  </pic:spPr>
+                </pic:pic>
+              </a:graphicData>
+            </a:graphic>
+          </wp:inline>
+        </w:drawing>
+      </w:r>
+    </w:p>
+    <w:p>
+      <w:pPr>
+        <w:jc w:val="center"/>
+      </w:pPr>
+      <w:r>
+        <w:rPr>
+          <w:noProof/>
+        </w:rPr>
+        <w:drawing>
+          <wp:inline distT="0" distB="0" distL="0" distR="0" wp14:anchorId="5F1157C1" wp14:editId="2FE762CB">
+            <wp:extent cx="4236733" cy="2809875"/>
+            <wp:effectExtent l="0" t="0" r="0" b="0"/>
+            <wp:docPr id="8511594" name="Picture 1" descr="A graph of a graph with green and pink bars&#10;&#10;Description automatically generated with medium confidence"/>
+            <wp:cNvGraphicFramePr>
+              <a:graphicFrameLocks xmlns:a="http://schemas.openxmlformats.org/drawingml/2006/main" noChangeAspect="1"/>
+            </wp:cNvGraphicFramePr>
+            <a:graphic xmlns:a="http://schemas.openxmlformats.org/drawingml/2006/main">
+              <a:graphicData uri="http://schemas.openxmlformats.org/drawingml/2006/picture">
+                <pic:pic xmlns:pic="http://schemas.openxmlformats.org/drawingml/2006/picture">
+                  <pic:nvPicPr>
+                    <pic:cNvPr id="8511594" name="Picture 1" descr="A graph of a graph with green and pink bars&#10;&#10;Description automatically generated with medium confidence"/>
+                    <pic:cNvPicPr/>
+                  </pic:nvPicPr>
+                  <pic:blipFill>
+                    <a:blip r:embed="rId16"/>
+                    <a:stretch>
+                      <a:fillRect/>
+                    </a:stretch>
+                  </pic:blipFill>
+                  <pic:spPr>
+                    <a:xfrm>
+                      <a:off x="0" y="0"/>
+                      <a:ext cx="4262642" cy="2827058"/>
+                    </a:xfrm>
+                    <a:prstGeom prst="rect">
+                      <a:avLst/>
+                    </a:prstGeom>
+                  </pic:spPr>
+                </pic:pic>
+              </a:graphicData>
+            </a:graphic>
+          </wp:inline>
+        </w:drawing>
+      </w:r>
+    </w:p>
+    <w:p>
+      <w:pPr>
+        <w:jc w:val="center"/>
+      </w:pPr>
+    </w:p>
     <w:p>
       <w:pPr>
         <w:pStyle w:val="Subtitle"/>
@@ -2263,6 +2495,7 @@
         <w:jc w:val="both"/>
       </w:pPr>
       <w:r>
+        <w:lastRenderedPageBreak/>
         <w:t xml:space="preserve">Ejercicio </w:t>
       </w:r>
       <w:r>
@@ -2466,18 +2699,6 @@
         </w:rPr>
         <w:t>:</w:t>
       </w:r>
-    </w:p>
-    <w:p>
-      <w:pPr>
-        <w:pStyle w:val="Subtitle"/>
-        <w:shd w:val="clear" w:color="auto" w:fill="F2F2F2" w:themeFill="background1" w:themeFillShade="F2"/>
-        <w:spacing w:after="0"/>
-        <w:jc w:val="both"/>
-        <w:rPr>
-          <w:sz w:val="22"/>
-          <w:szCs w:val="22"/>
-        </w:rPr>
-      </w:pPr>
     </w:p>
     <w:p>
       <w:pPr>
@@ -3065,6 +3286,244 @@
         <w:t>.</w:t>
       </w:r>
     </w:p>
+    <w:p>
+      <w:pPr>
+        <w:jc w:val="both"/>
+      </w:pPr>
+      <w:r>
+        <w:t>En primer lugar, se crearon dos nuevas columnas en la tabla “</w:t>
+      </w:r>
+      <w:proofErr w:type="spellStart"/>
+      <w:r>
+        <w:t>data_user</w:t>
+      </w:r>
+      <w:proofErr w:type="spellEnd"/>
+      <w:r>
+        <w:t>” para disponer de nueva información de nombre completo y edad de cada usuario:</w:t>
+      </w:r>
+    </w:p>
+    <w:p>
+      <w:pPr>
+        <w:jc w:val="both"/>
+        <w:rPr>
+          <w:lang w:val="en-GB"/>
+        </w:rPr>
+      </w:pPr>
+      <w:r>
+        <w:tab/>
+      </w:r>
+      <w:proofErr w:type="spellStart"/>
+      <w:r>
+        <w:rPr>
+          <w:lang w:val="en-GB"/>
+        </w:rPr>
+        <w:t>full_name</w:t>
+      </w:r>
+      <w:proofErr w:type="spellEnd"/>
+      <w:r>
+        <w:rPr>
+          <w:lang w:val="en-GB"/>
+        </w:rPr>
+        <w:t xml:space="preserve"> = '</w:t>
+      </w:r>
+      <w:proofErr w:type="spellStart"/>
+      <w:r>
+        <w:rPr>
+          <w:lang w:val="en-GB"/>
+        </w:rPr>
+        <w:t>data_users</w:t>
+      </w:r>
+      <w:proofErr w:type="spellEnd"/>
+      <w:r>
+        <w:rPr>
+          <w:lang w:val="en-GB"/>
+        </w:rPr>
+        <w:t>'[name] &amp; " " &amp; '</w:t>
+      </w:r>
+      <w:proofErr w:type="spellStart"/>
+      <w:r>
+        <w:rPr>
+          <w:lang w:val="en-GB"/>
+        </w:rPr>
+        <w:t>data_users</w:t>
+      </w:r>
+      <w:proofErr w:type="spellEnd"/>
+      <w:r>
+        <w:rPr>
+          <w:lang w:val="en-GB"/>
+        </w:rPr>
+        <w:t>'[surname]</w:t>
+      </w:r>
+    </w:p>
+    <w:p>
+      <w:pPr>
+        <w:jc w:val="both"/>
+        <w:rPr>
+          <w:lang w:val="en-GB"/>
+        </w:rPr>
+      </w:pPr>
+      <w:r>
+        <w:rPr>
+          <w:lang w:val="en-GB"/>
+        </w:rPr>
+        <w:tab/>
+      </w:r>
+      <w:r>
+        <w:rPr>
+          <w:lang w:val="en-GB"/>
+        </w:rPr>
+        <w:t xml:space="preserve">age = DATEDIFF </w:t>
+      </w:r>
+      <w:proofErr w:type="gramStart"/>
+      <w:r>
+        <w:rPr>
+          <w:lang w:val="en-GB"/>
+        </w:rPr>
+        <w:t>( '</w:t>
+      </w:r>
+      <w:proofErr w:type="spellStart"/>
+      <w:proofErr w:type="gramEnd"/>
+      <w:r>
+        <w:rPr>
+          <w:lang w:val="en-GB"/>
+        </w:rPr>
+        <w:t>data_users</w:t>
+      </w:r>
+      <w:proofErr w:type="spellEnd"/>
+      <w:r>
+        <w:rPr>
+          <w:lang w:val="en-GB"/>
+        </w:rPr>
+        <w:t>'[</w:t>
+      </w:r>
+      <w:proofErr w:type="spellStart"/>
+      <w:r>
+        <w:rPr>
+          <w:lang w:val="en-GB"/>
+        </w:rPr>
+        <w:t>birth_date</w:t>
+      </w:r>
+      <w:proofErr w:type="spellEnd"/>
+      <w:r>
+        <w:rPr>
+          <w:lang w:val="en-GB"/>
+        </w:rPr>
+        <w:t>], TODAY(), YEAR )</w:t>
+      </w:r>
+    </w:p>
+    <w:p>
+      <w:r>
+        <w:t xml:space="preserve">Luego, </w:t>
+      </w:r>
+      <w:r>
+        <w:t>en DAX se hizo el cálculo de la media de ventas (</w:t>
+      </w:r>
+      <w:proofErr w:type="spellStart"/>
+      <w:r>
+        <w:t>amount</w:t>
+      </w:r>
+      <w:proofErr w:type="spellEnd"/>
+      <w:r>
+        <w:t>) aceptadas en dólares, luego hago la conversión a euros y marco los objetivos de la empresa en cada moneda.</w:t>
+      </w:r>
+    </w:p>
+    <w:p>
+      <w:r>
+        <w:drawing>
+          <wp:inline distT="0" distB="0" distL="0" distR="0" wp14:anchorId="0B474592" wp14:editId="32A24079">
+            <wp:extent cx="5400040" cy="3081020"/>
+            <wp:effectExtent l="0" t="0" r="0" b="5080"/>
+            <wp:docPr id="2050196403" name="Picture 1" descr="A screenshot of a computer&#10;&#10;Description automatically generated"/>
+            <wp:cNvGraphicFramePr>
+              <a:graphicFrameLocks xmlns:a="http://schemas.openxmlformats.org/drawingml/2006/main" noChangeAspect="1"/>
+            </wp:cNvGraphicFramePr>
+            <a:graphic xmlns:a="http://schemas.openxmlformats.org/drawingml/2006/main">
+              <a:graphicData uri="http://schemas.openxmlformats.org/drawingml/2006/picture">
+                <pic:pic xmlns:pic="http://schemas.openxmlformats.org/drawingml/2006/picture">
+                  <pic:nvPicPr>
+                    <pic:cNvPr id="2050196403" name="Picture 1" descr="A screenshot of a computer&#10;&#10;Description automatically generated"/>
+                    <pic:cNvPicPr/>
+                  </pic:nvPicPr>
+                  <pic:blipFill>
+                    <a:blip r:embed="rId17"/>
+                    <a:stretch>
+                      <a:fillRect/>
+                    </a:stretch>
+                  </pic:blipFill>
+                  <pic:spPr>
+                    <a:xfrm>
+                      <a:off x="0" y="0"/>
+                      <a:ext cx="5400040" cy="3081020"/>
+                    </a:xfrm>
+                    <a:prstGeom prst="rect">
+                      <a:avLst/>
+                    </a:prstGeom>
+                  </pic:spPr>
+                </pic:pic>
+              </a:graphicData>
+            </a:graphic>
+          </wp:inline>
+        </w:drawing>
+      </w:r>
+    </w:p>
+    <w:p>
+      <w:r>
+        <w:t>Para el informe creamos una tabla con la información solicitada: ID del usuario, nombre completo, edad y la media de transacciones en dólares y euros.</w:t>
+      </w:r>
+    </w:p>
+    <w:p>
+      <w:r>
+        <w:t xml:space="preserve">Para comprobar de forma visual si el usuario cumple o no con el objetivo de la empresa </w:t>
+      </w:r>
+      <w:proofErr w:type="gramStart"/>
+      <w:r>
+        <w:t>( $</w:t>
+      </w:r>
+      <w:proofErr w:type="gramEnd"/>
+      <w:r>
+        <w:t xml:space="preserve"> 320 o 300 €), se muestra el resultado con fondo verde cuando sí cumplen el objetivo, y un fondo rojo cuando no se cumple.</w:t>
+      </w:r>
+    </w:p>
+    <w:p>
+      <w:r>
+        <w:lastRenderedPageBreak/>
+        <w:drawing>
+          <wp:inline distT="0" distB="0" distL="0" distR="0" wp14:anchorId="1DAA9D2C" wp14:editId="2462451F">
+            <wp:extent cx="5400040" cy="6483350"/>
+            <wp:effectExtent l="0" t="0" r="0" b="0"/>
+            <wp:docPr id="221799899" name="Picture 1" descr="A screenshot of a computer screen&#10;&#10;Description automatically generated"/>
+            <wp:cNvGraphicFramePr>
+              <a:graphicFrameLocks xmlns:a="http://schemas.openxmlformats.org/drawingml/2006/main" noChangeAspect="1"/>
+            </wp:cNvGraphicFramePr>
+            <a:graphic xmlns:a="http://schemas.openxmlformats.org/drawingml/2006/main">
+              <a:graphicData uri="http://schemas.openxmlformats.org/drawingml/2006/picture">
+                <pic:pic xmlns:pic="http://schemas.openxmlformats.org/drawingml/2006/picture">
+                  <pic:nvPicPr>
+                    <pic:cNvPr id="221799899" name="Picture 1" descr="A screenshot of a computer screen&#10;&#10;Description automatically generated"/>
+                    <pic:cNvPicPr/>
+                  </pic:nvPicPr>
+                  <pic:blipFill>
+                    <a:blip r:embed="rId18"/>
+                    <a:stretch>
+                      <a:fillRect/>
+                    </a:stretch>
+                  </pic:blipFill>
+                  <pic:spPr>
+                    <a:xfrm>
+                      <a:off x="0" y="0"/>
+                      <a:ext cx="5400040" cy="6483350"/>
+                    </a:xfrm>
+                    <a:prstGeom prst="rect">
+                      <a:avLst/>
+                    </a:prstGeom>
+                  </pic:spPr>
+                </pic:pic>
+              </a:graphicData>
+            </a:graphic>
+          </wp:inline>
+        </w:drawing>
+      </w:r>
+    </w:p>
     <w:p/>
     <w:p>
       <w:pPr>
@@ -3388,6 +3847,46 @@
           <w:szCs w:val="22"/>
         </w:rPr>
         <w:t>.</w:t>
+      </w:r>
+    </w:p>
+    <w:p>
+      <w:r>
+        <w:lastRenderedPageBreak/>
+        <w:drawing>
+          <wp:inline distT="0" distB="0" distL="0" distR="0" wp14:anchorId="566B086A" wp14:editId="031F3669">
+            <wp:extent cx="5400040" cy="3020695"/>
+            <wp:effectExtent l="0" t="0" r="0" b="8255"/>
+            <wp:docPr id="1779774012" name="Picture 1" descr="A screenshot of a computer&#10;&#10;Description automatically generated"/>
+            <wp:cNvGraphicFramePr>
+              <a:graphicFrameLocks xmlns:a="http://schemas.openxmlformats.org/drawingml/2006/main" noChangeAspect="1"/>
+            </wp:cNvGraphicFramePr>
+            <a:graphic xmlns:a="http://schemas.openxmlformats.org/drawingml/2006/main">
+              <a:graphicData uri="http://schemas.openxmlformats.org/drawingml/2006/picture">
+                <pic:pic xmlns:pic="http://schemas.openxmlformats.org/drawingml/2006/picture">
+                  <pic:nvPicPr>
+                    <pic:cNvPr id="1779774012" name="Picture 1" descr="A screenshot of a computer&#10;&#10;Description automatically generated"/>
+                    <pic:cNvPicPr/>
+                  </pic:nvPicPr>
+                  <pic:blipFill>
+                    <a:blip r:embed="rId19"/>
+                    <a:stretch>
+                      <a:fillRect/>
+                    </a:stretch>
+                  </pic:blipFill>
+                  <pic:spPr>
+                    <a:xfrm>
+                      <a:off x="0" y="0"/>
+                      <a:ext cx="5400040" cy="3020695"/>
+                    </a:xfrm>
+                    <a:prstGeom prst="rect">
+                      <a:avLst/>
+                    </a:prstGeom>
+                  </pic:spPr>
+                </pic:pic>
+              </a:graphicData>
+            </a:graphic>
+          </wp:inline>
+        </w:drawing>
       </w:r>
     </w:p>
     <w:p/>
@@ -6061,8 +6560,8 @@
     </w:p>
     <w:p/>
     <w:sectPr>
-      <w:headerReference w:type="default" r:id="rId12"/>
-      <w:footerReference w:type="default" r:id="rId13"/>
+      <w:headerReference w:type="default" r:id="rId20"/>
+      <w:footerReference w:type="default" r:id="rId21"/>
       <w:pgSz w:w="11906" w:h="16838"/>
       <w:pgMar w:top="1417" w:right="1701" w:bottom="1417" w:left="1701" w:header="708" w:footer="708" w:gutter="0"/>
       <w:cols w:space="708"/>
@@ -7471,7 +7970,6 @@
   <w:style w:type="character" w:default="1" w:styleId="DefaultParagraphFont">
     <w:name w:val="Default Paragraph Font"/>
     <w:uiPriority w:val="1"/>
-    <w:semiHidden/>
     <w:unhideWhenUsed/>
   </w:style>
   <w:style w:type="table" w:default="1" w:styleId="TableNormal">

</xml_diff>